<commit_message>
Adding all changes to the chat system application
</commit_message>
<xml_diff>
--- a/documentation/ChattyBotPlanning.docx
+++ b/documentation/ChattyBotPlanning.docx
@@ -86,6 +86,9 @@
       </w:r>
     </w:p>
     <w:p>
+      <w:pPr>
+        <w:spacing w:after="0"/>
+      </w:pPr>
       <w:r>
         <w:t>Technologies and concepts to be learned: multi-threading (concurrency),</w:t>
       </w:r>
@@ -127,6 +130,9 @@
       </w:r>
     </w:p>
     <w:p>
+      <w:pPr>
+        <w:spacing w:after="0"/>
+      </w:pPr>
       <w:r>
         <w:t>Code Architecture:</w:t>
       </w:r>
@@ -144,6 +150,9 @@
       </w:r>
     </w:p>
     <w:p>
+      <w:pPr>
+        <w:spacing w:after="0"/>
+      </w:pPr>
       <w:r>
         <w:t>Folders -</w:t>
       </w:r>
@@ -158,6 +167,9 @@
       </w:r>
     </w:p>
     <w:p>
+      <w:pPr>
+        <w:spacing w:after="0"/>
+      </w:pPr>
       <w:r>
         <w:t>Database / Storage</w:t>
       </w:r>
@@ -174,7 +186,82 @@
         <w:t xml:space="preserve"> period. </w:t>
       </w:r>
     </w:p>
-    <w:p/>
+    <w:p>
+      <w:pPr>
+        <w:spacing w:after="0"/>
+      </w:pPr>
+    </w:p>
+    <w:p>
+      <w:pPr>
+        <w:spacing w:after="0"/>
+      </w:pPr>
+      <w:r>
+        <w:t>How does the application work?</w:t>
+      </w:r>
+    </w:p>
+    <w:p>
+      <w:pPr>
+        <w:spacing w:after="0"/>
+      </w:pPr>
+      <w:r>
+        <w:t xml:space="preserve">Client main functions: send messages to the server, receive messages from server </w:t>
+      </w:r>
+    </w:p>
+    <w:p>
+      <w:pPr>
+        <w:spacing w:after="0"/>
+      </w:pPr>
+      <w:r>
+        <w:t xml:space="preserve">Server main functions: </w:t>
+      </w:r>
+      <w:r>
+        <w:t xml:space="preserve">Keep listening for any new client connections, </w:t>
+      </w:r>
+      <w:r>
+        <w:t>r</w:t>
+      </w:r>
+      <w:r>
+        <w:t xml:space="preserve">eceiving messages from the clients, sending messages to other clients </w:t>
+      </w:r>
+    </w:p>
+    <w:p>
+      <w:pPr>
+        <w:spacing w:after="0"/>
+      </w:pPr>
+    </w:p>
+    <w:p>
+      <w:pPr>
+        <w:spacing w:after="0"/>
+      </w:pPr>
+      <w:r>
+        <w:t>Flow of application:</w:t>
+      </w:r>
+    </w:p>
+    <w:p>
+      <w:pPr>
+        <w:spacing w:after="0"/>
+      </w:pPr>
+      <w:r>
+        <w:t xml:space="preserve">Server starts with IP address and port -&gt; </w:t>
+      </w:r>
+      <w:r>
+        <w:t>Client tries to connect to the server -&gt; server accepts the connection -&gt; client sends username to server -&gt; client and server start listener thread -&gt; user sends a message -&gt; server sends the message to all clients</w:t>
+      </w:r>
+      <w:r>
+        <w:t xml:space="preserve">, </w:t>
+      </w:r>
+      <w:r>
+        <w:t xml:space="preserve">server sends the same message to the client as well </w:t>
+      </w:r>
+    </w:p>
+    <w:p>
+      <w:pPr>
+        <w:spacing w:after="0"/>
+      </w:pPr>
+      <w:r>
+        <w:t xml:space="preserve">The server will keep listening for any messages from any client. </w:t>
+      </w:r>
+    </w:p>
     <w:sectPr>
       <w:pgSz w:w="12240" w:h="15840"/>
       <w:pgMar w:top="1440" w:right="1440" w:bottom="1440" w:left="1440" w:header="720" w:footer="720" w:gutter="0"/>

</xml_diff>

<commit_message>
Refactor of code, changing stylying of exiting room, database adds and removes user, messages added to database
</commit_message>
<xml_diff>
--- a/documentation/ChattyBotPlanning.docx
+++ b/documentation/ChattyBotPlanning.docx
@@ -123,7 +123,13 @@
         <w:t>lask for web application</w:t>
       </w:r>
       <w:r>
-        <w:t>, HTML, CSS, Bootstrap possibly</w:t>
+        <w:t>, HTML, CSS</w:t>
+      </w:r>
+      <w:r>
+        <w:t>, Jinja</w:t>
+      </w:r>
+      <w:r>
+        <w:t xml:space="preserve"> (web template engine for Python)</w:t>
       </w:r>
       <w:r>
         <w:t>)</w:t>
@@ -133,6 +139,11 @@
       <w:pPr>
         <w:spacing w:after="0"/>
       </w:pPr>
+    </w:p>
+    <w:p>
+      <w:pPr>
+        <w:spacing w:after="0"/>
+      </w:pPr>
       <w:r>
         <w:t>Code Architecture:</w:t>
       </w:r>
@@ -196,6 +207,57 @@
         <w:spacing w:after="0"/>
       </w:pPr>
       <w:r>
+        <w:t>What is a socket programming</w:t>
+      </w:r>
+      <w:r>
+        <w:t>?</w:t>
+      </w:r>
+    </w:p>
+    <w:p>
+      <w:pPr>
+        <w:spacing w:after="0"/>
+      </w:pPr>
+      <w:r>
+        <w:t xml:space="preserve">A means of communicating data between two computers across a network. </w:t>
+      </w:r>
+    </w:p>
+    <w:p>
+      <w:pPr>
+        <w:spacing w:after="0"/>
+      </w:pPr>
+      <w:r>
+        <w:t xml:space="preserve">Connections can be made using either a connection-oriented protocol or a connection-less protocol. </w:t>
+      </w:r>
+    </w:p>
+    <w:p>
+      <w:pPr>
+        <w:spacing w:after="0"/>
+      </w:pPr>
+      <w:r>
+        <w:t xml:space="preserve">What is a socket? </w:t>
+      </w:r>
+    </w:p>
+    <w:p>
+      <w:pPr>
+        <w:spacing w:after="0"/>
+      </w:pPr>
+      <w:r>
+        <w:t xml:space="preserve">A socket is a one endpoint of a two-way communication link between two programs running on the network. </w:t>
+      </w:r>
+      <w:r>
+        <w:t xml:space="preserve">A socket is bound to a port number so that TCP layer can identify the application that data is destined to be sent to. </w:t>
+      </w:r>
+    </w:p>
+    <w:p>
+      <w:pPr>
+        <w:spacing w:after="0"/>
+      </w:pPr>
+    </w:p>
+    <w:p>
+      <w:pPr>
+        <w:spacing w:after="0"/>
+      </w:pPr>
+      <w:r>
         <w:t>How does the application work?</w:t>
       </w:r>
     </w:p>
@@ -245,7 +307,7 @@
         <w:t xml:space="preserve">Server starts with IP address and port -&gt; </w:t>
       </w:r>
       <w:r>
-        <w:t>Client tries to connect to the server -&gt; server accepts the connection -&gt; client sends username to server -&gt; client and server start listener thread -&gt; user sends a message -&gt; server sends the message to all clients</w:t>
+        <w:t>Client tries to connect to the server -&gt; server accepts the connection -&gt; client and server start listener thread -&gt; user sends a message -&gt; server sends the message to all clients</w:t>
       </w:r>
       <w:r>
         <w:t xml:space="preserve">, </w:t>
@@ -259,7 +321,69 @@
         <w:spacing w:after="0"/>
       </w:pPr>
       <w:r>
-        <w:t xml:space="preserve">The server will keep listening for any messages from any client. </w:t>
+        <w:t>The server will keep listening for any messages from any client.</w:t>
+      </w:r>
+    </w:p>
+    <w:p>
+      <w:pPr>
+        <w:spacing w:after="0"/>
+      </w:pPr>
+    </w:p>
+    <w:p>
+      <w:pPr>
+        <w:spacing w:after="0"/>
+      </w:pPr>
+      <w:r>
+        <w:t>What is flask-</w:t>
+      </w:r>
+      <w:proofErr w:type="spellStart"/>
+      <w:r>
+        <w:t>socketio</w:t>
+      </w:r>
+      <w:proofErr w:type="spellEnd"/>
+      <w:r>
+        <w:t>?</w:t>
+      </w:r>
+    </w:p>
+    <w:p>
+      <w:pPr>
+        <w:spacing w:after="0"/>
+      </w:pPr>
+      <w:r>
+        <w:t>Flask-</w:t>
+      </w:r>
+      <w:proofErr w:type="spellStart"/>
+      <w:r>
+        <w:t>socketio</w:t>
+      </w:r>
+      <w:proofErr w:type="spellEnd"/>
+      <w:r>
+        <w:t xml:space="preserve"> gives Flask applications access to bi-directional communications between the clients and the server. </w:t>
+      </w:r>
+      <w:r>
+        <w:t>I could have used the standard socket module, but Flask-</w:t>
+      </w:r>
+      <w:proofErr w:type="spellStart"/>
+      <w:r>
+        <w:t>socketio</w:t>
+      </w:r>
+      <w:proofErr w:type="spellEnd"/>
+      <w:r>
+        <w:t xml:space="preserve"> is </w:t>
+      </w:r>
+      <w:r>
+        <w:t>an</w:t>
+      </w:r>
+      <w:r>
+        <w:t xml:space="preserve"> easy and great tool to use to give us that connection. </w:t>
+      </w:r>
+    </w:p>
+    <w:p>
+      <w:pPr>
+        <w:spacing w:after="0"/>
+      </w:pPr>
+      <w:r>
+        <w:t xml:space="preserve"> </w:t>
       </w:r>
     </w:p>
     <w:sectPr>

</xml_diff>